<commit_message>
2.12 object and arrays
</commit_message>
<xml_diff>
--- a/2.11 Variable types/variable types.docx
+++ b/2.11 Variable types/variable types.docx
@@ -107,7 +107,6 @@
         <w:rPr>
           <w:sz w:val="24"/>
           <w:szCs w:val="24"/>
-          <w:lang w:val="ru-RU"/>
         </w:rPr>
       </w:pPr>
       <w:r>
@@ -132,7 +131,22 @@
           <w:szCs w:val="24"/>
           <w:lang w:val="ru-RU"/>
         </w:rPr>
-        <w:t>нету обьекта</w:t>
+        <w:t>нету</w:t>
+      </w:r>
+      <w:r>
+        <w:rPr>
+          <w:sz w:val="24"/>
+          <w:szCs w:val="24"/>
+        </w:rPr>
+        <w:t xml:space="preserve"> </w:t>
+      </w:r>
+      <w:r>
+        <w:rPr>
+          <w:sz w:val="24"/>
+          <w:szCs w:val="24"/>
+          <w:lang w:val="ru-RU"/>
+        </w:rPr>
+        <w:t>обьекта</w:t>
       </w:r>
     </w:p>
     <w:p>
@@ -313,6 +327,7 @@
         <w:rPr>
           <w:sz w:val="24"/>
           <w:szCs w:val="24"/>
+          <w:lang w:val="ru-RU"/>
         </w:rPr>
       </w:pPr>
       <w:r>
@@ -338,12 +353,32 @@
           <w:sz w:val="24"/>
           <w:szCs w:val="24"/>
         </w:rPr>
-        <w:t>obj.name</w:t>
-      </w:r>
-      <w:r>
-        <w:rPr>
-          <w:sz w:val="24"/>
-          <w:szCs w:val="24"/>
+        <w:t>obj</w:t>
+      </w:r>
+      <w:r>
+        <w:rPr>
+          <w:b/>
+          <w:bCs/>
+          <w:sz w:val="24"/>
+          <w:szCs w:val="24"/>
+          <w:lang w:val="ru-RU"/>
+        </w:rPr>
+        <w:t>.</w:t>
+      </w:r>
+      <w:r>
+        <w:rPr>
+          <w:b/>
+          <w:bCs/>
+          <w:sz w:val="24"/>
+          <w:szCs w:val="24"/>
+        </w:rPr>
+        <w:t>name</w:t>
+      </w:r>
+      <w:r>
+        <w:rPr>
+          <w:sz w:val="24"/>
+          <w:szCs w:val="24"/>
+          <w:lang w:val="ru-RU"/>
         </w:rPr>
         <w:t xml:space="preserve"> </w:t>
       </w:r>
@@ -570,7 +605,30 @@
           <w:sz w:val="24"/>
           <w:szCs w:val="24"/>
         </w:rPr>
-        <w:t xml:space="preserve">orange.jpg </w:t>
+        <w:t>orange</w:t>
+      </w:r>
+      <w:r>
+        <w:rPr>
+          <w:sz w:val="24"/>
+          <w:szCs w:val="24"/>
+          <w:lang w:val="ru-RU"/>
+        </w:rPr>
+        <w:t>.</w:t>
+      </w:r>
+      <w:r>
+        <w:rPr>
+          <w:sz w:val="24"/>
+          <w:szCs w:val="24"/>
+        </w:rPr>
+        <w:t>jpg</w:t>
+      </w:r>
+      <w:r>
+        <w:rPr>
+          <w:sz w:val="24"/>
+          <w:szCs w:val="24"/>
+          <w:lang w:val="ru-RU"/>
+        </w:rPr>
+        <w:t xml:space="preserve"> </w:t>
       </w:r>
     </w:p>
     <w:p>
@@ -624,13 +682,318 @@
     <w:p>
       <w:pPr>
         <w:rPr>
-          <w:b/>
-          <w:bCs/>
-          <w:sz w:val="24"/>
-          <w:szCs w:val="24"/>
-          <w:lang w:val="ru-RU"/>
-        </w:rPr>
-      </w:pPr>
+          <w:sz w:val="24"/>
+          <w:szCs w:val="24"/>
+          <w:lang w:val="ru-RU"/>
+        </w:rPr>
+      </w:pPr>
+      <w:r>
+        <w:rPr>
+          <w:sz w:val="24"/>
+          <w:szCs w:val="24"/>
+          <w:lang w:val="ru-RU"/>
+        </w:rPr>
+        <w:t>Одно и тоже</w:t>
+      </w:r>
+    </w:p>
+    <w:p>
+      <w:pPr>
+        <w:rPr>
+          <w:sz w:val="24"/>
+          <w:szCs w:val="24"/>
+          <w:lang w:val="ru-RU"/>
+        </w:rPr>
+      </w:pPr>
+      <w:r>
+        <w:rPr>
+          <w:noProof/>
+        </w:rPr>
+        <w:drawing>
+          <wp:inline distT="0" distB="0" distL="0" distR="0" wp14:anchorId="73D82CD7" wp14:editId="40ADBCBF">
+            <wp:extent cx="2703140" cy="1478280"/>
+            <wp:effectExtent l="0" t="0" r="2540" b="7620"/>
+            <wp:docPr id="1407819237" name="Picture 1"/>
+            <wp:cNvGraphicFramePr>
+              <a:graphicFrameLocks xmlns:a="http://schemas.openxmlformats.org/drawingml/2006/main" noChangeAspect="1"/>
+            </wp:cNvGraphicFramePr>
+            <a:graphic xmlns:a="http://schemas.openxmlformats.org/drawingml/2006/main">
+              <a:graphicData uri="http://schemas.openxmlformats.org/drawingml/2006/picture">
+                <pic:pic xmlns:pic="http://schemas.openxmlformats.org/drawingml/2006/picture">
+                  <pic:nvPicPr>
+                    <pic:cNvPr id="1407819237" name=""/>
+                    <pic:cNvPicPr/>
+                  </pic:nvPicPr>
+                  <pic:blipFill>
+                    <a:blip r:embed="rId9"/>
+                    <a:stretch>
+                      <a:fillRect/>
+                    </a:stretch>
+                  </pic:blipFill>
+                  <pic:spPr>
+                    <a:xfrm>
+                      <a:off x="0" y="0"/>
+                      <a:ext cx="2706236" cy="1479973"/>
+                    </a:xfrm>
+                    <a:prstGeom prst="rect">
+                      <a:avLst/>
+                    </a:prstGeom>
+                  </pic:spPr>
+                </pic:pic>
+              </a:graphicData>
+            </a:graphic>
+          </wp:inline>
+        </w:drawing>
+      </w:r>
+    </w:p>
+    <w:p>
+      <w:pPr>
+        <w:rPr>
+          <w:sz w:val="24"/>
+          <w:szCs w:val="24"/>
+          <w:lang w:val="ru-RU"/>
+        </w:rPr>
+      </w:pPr>
+      <w:r>
+        <w:rPr>
+          <w:sz w:val="24"/>
+          <w:szCs w:val="24"/>
+          <w:lang w:val="ru-RU"/>
+        </w:rPr>
+        <w:t>Можно создать новый аттрибут</w:t>
+      </w:r>
+      <w:r>
+        <w:rPr>
+          <w:sz w:val="24"/>
+          <w:szCs w:val="24"/>
+          <w:lang w:val="ru-RU"/>
+        </w:rPr>
+        <w:t xml:space="preserve"> (если не существует, то добавляет)</w:t>
+      </w:r>
+    </w:p>
+    <w:p>
+      <w:pPr>
+        <w:rPr>
+          <w:sz w:val="24"/>
+          <w:szCs w:val="24"/>
+          <w:lang w:val="ru-RU"/>
+        </w:rPr>
+      </w:pPr>
+      <w:r>
+        <w:rPr>
+          <w:noProof/>
+        </w:rPr>
+        <w:drawing>
+          <wp:inline distT="0" distB="0" distL="0" distR="0" wp14:anchorId="3037FBAA" wp14:editId="5E712797">
+            <wp:extent cx="2958060" cy="2423160"/>
+            <wp:effectExtent l="0" t="0" r="0" b="0"/>
+            <wp:docPr id="1180302503" name="Picture 1"/>
+            <wp:cNvGraphicFramePr>
+              <a:graphicFrameLocks xmlns:a="http://schemas.openxmlformats.org/drawingml/2006/main" noChangeAspect="1"/>
+            </wp:cNvGraphicFramePr>
+            <a:graphic xmlns:a="http://schemas.openxmlformats.org/drawingml/2006/main">
+              <a:graphicData uri="http://schemas.openxmlformats.org/drawingml/2006/picture">
+                <pic:pic xmlns:pic="http://schemas.openxmlformats.org/drawingml/2006/picture">
+                  <pic:nvPicPr>
+                    <pic:cNvPr id="1180302503" name=""/>
+                    <pic:cNvPicPr/>
+                  </pic:nvPicPr>
+                  <pic:blipFill>
+                    <a:blip r:embed="rId10"/>
+                    <a:stretch>
+                      <a:fillRect/>
+                    </a:stretch>
+                  </pic:blipFill>
+                  <pic:spPr>
+                    <a:xfrm>
+                      <a:off x="0" y="0"/>
+                      <a:ext cx="2960492" cy="2425152"/>
+                    </a:xfrm>
+                    <a:prstGeom prst="rect">
+                      <a:avLst/>
+                    </a:prstGeom>
+                  </pic:spPr>
+                </pic:pic>
+              </a:graphicData>
+            </a:graphic>
+          </wp:inline>
+        </w:drawing>
+      </w:r>
+    </w:p>
+    <w:p>
+      <w:pPr>
+        <w:rPr>
+          <w:sz w:val="24"/>
+          <w:szCs w:val="24"/>
+          <w:lang w:val="ru-RU"/>
+        </w:rPr>
+      </w:pPr>
+      <w:r>
+        <w:rPr>
+          <w:sz w:val="24"/>
+          <w:szCs w:val="24"/>
+          <w:lang w:val="ru-RU"/>
+        </w:rPr>
+        <w:t>Можно также добавлять</w:t>
+      </w:r>
+      <w:r>
+        <w:rPr>
+          <w:sz w:val="24"/>
+          <w:szCs w:val="24"/>
+          <w:lang w:val="ru-RU"/>
+        </w:rPr>
+        <w:t xml:space="preserve"> (более приортетнее, безопаснее)</w:t>
+      </w:r>
+    </w:p>
+    <w:p>
+      <w:pPr>
+        <w:rPr>
+          <w:b/>
+          <w:bCs/>
+          <w:sz w:val="24"/>
+          <w:szCs w:val="24"/>
+          <w:lang w:val="ru-RU"/>
+        </w:rPr>
+      </w:pPr>
+      <w:r>
+        <w:rPr>
+          <w:noProof/>
+        </w:rPr>
+        <w:drawing>
+          <wp:inline distT="0" distB="0" distL="0" distR="0" wp14:anchorId="59323FE4" wp14:editId="6C944544">
+            <wp:extent cx="2842260" cy="561256"/>
+            <wp:effectExtent l="0" t="0" r="0" b="0"/>
+            <wp:docPr id="1191432461" name="Picture 1"/>
+            <wp:cNvGraphicFramePr>
+              <a:graphicFrameLocks xmlns:a="http://schemas.openxmlformats.org/drawingml/2006/main" noChangeAspect="1"/>
+            </wp:cNvGraphicFramePr>
+            <a:graphic xmlns:a="http://schemas.openxmlformats.org/drawingml/2006/main">
+              <a:graphicData uri="http://schemas.openxmlformats.org/drawingml/2006/picture">
+                <pic:pic xmlns:pic="http://schemas.openxmlformats.org/drawingml/2006/picture">
+                  <pic:nvPicPr>
+                    <pic:cNvPr id="1191432461" name=""/>
+                    <pic:cNvPicPr/>
+                  </pic:nvPicPr>
+                  <pic:blipFill>
+                    <a:blip r:embed="rId11"/>
+                    <a:stretch>
+                      <a:fillRect/>
+                    </a:stretch>
+                  </pic:blipFill>
+                  <pic:spPr>
+                    <a:xfrm>
+                      <a:off x="0" y="0"/>
+                      <a:ext cx="2854030" cy="563580"/>
+                    </a:xfrm>
+                    <a:prstGeom prst="rect">
+                      <a:avLst/>
+                    </a:prstGeom>
+                  </pic:spPr>
+                </pic:pic>
+              </a:graphicData>
+            </a:graphic>
+          </wp:inline>
+        </w:drawing>
+      </w:r>
+    </w:p>
+    <w:p>
+      <w:pPr>
+        <w:rPr>
+          <w:sz w:val="24"/>
+          <w:szCs w:val="24"/>
+          <w:lang w:val="ru-RU"/>
+        </w:rPr>
+      </w:pPr>
+      <w:r>
+        <w:rPr>
+          <w:sz w:val="24"/>
+          <w:szCs w:val="24"/>
+          <w:lang w:val="ru-RU"/>
+        </w:rPr>
+        <w:t>Массив может быть с пустыми данными (</w:t>
+      </w:r>
+      <w:r>
+        <w:rPr>
+          <w:sz w:val="24"/>
+          <w:szCs w:val="24"/>
+          <w:lang w:val="ru-RU"/>
+        </w:rPr>
+        <w:t>но не приветствуется)</w:t>
+      </w:r>
+    </w:p>
+    <w:p>
+      <w:pPr>
+        <w:rPr>
+          <w:sz w:val="24"/>
+          <w:szCs w:val="24"/>
+          <w:lang w:val="ru-RU"/>
+        </w:rPr>
+      </w:pPr>
+      <w:r>
+        <w:rPr>
+          <w:sz w:val="24"/>
+          <w:szCs w:val="24"/>
+          <w:lang w:val="ru-RU"/>
+        </w:rPr>
+        <w:br w:type="column"/>
+      </w:r>
+      <w:r>
+        <w:rPr>
+          <w:sz w:val="24"/>
+          <w:szCs w:val="24"/>
+          <w:lang w:val="ru-RU"/>
+        </w:rPr>
+        <w:lastRenderedPageBreak/>
+        <w:t>Допустимые варианты</w:t>
+      </w:r>
+    </w:p>
+    <w:p>
+      <w:pPr>
+        <w:rPr>
+          <w:sz w:val="24"/>
+          <w:szCs w:val="24"/>
+          <w:lang w:val="ru-RU"/>
+        </w:rPr>
+      </w:pPr>
+      <w:r>
+        <w:rPr>
+          <w:noProof/>
+        </w:rPr>
+        <w:drawing>
+          <wp:inline distT="0" distB="0" distL="0" distR="0" wp14:anchorId="55AE3319" wp14:editId="1E58A815">
+            <wp:extent cx="3085681" cy="2552700"/>
+            <wp:effectExtent l="0" t="0" r="635" b="0"/>
+            <wp:docPr id="444154846" name="Picture 1"/>
+            <wp:cNvGraphicFramePr>
+              <a:graphicFrameLocks xmlns:a="http://schemas.openxmlformats.org/drawingml/2006/main" noChangeAspect="1"/>
+            </wp:cNvGraphicFramePr>
+            <a:graphic xmlns:a="http://schemas.openxmlformats.org/drawingml/2006/main">
+              <a:graphicData uri="http://schemas.openxmlformats.org/drawingml/2006/picture">
+                <pic:pic xmlns:pic="http://schemas.openxmlformats.org/drawingml/2006/picture">
+                  <pic:nvPicPr>
+                    <pic:cNvPr id="444154846" name=""/>
+                    <pic:cNvPicPr/>
+                  </pic:nvPicPr>
+                  <pic:blipFill>
+                    <a:blip r:embed="rId12"/>
+                    <a:stretch>
+                      <a:fillRect/>
+                    </a:stretch>
+                  </pic:blipFill>
+                  <pic:spPr>
+                    <a:xfrm>
+                      <a:off x="0" y="0"/>
+                      <a:ext cx="3088824" cy="2555300"/>
+                    </a:xfrm>
+                    <a:prstGeom prst="rect">
+                      <a:avLst/>
+                    </a:prstGeom>
+                  </pic:spPr>
+                </pic:pic>
+              </a:graphicData>
+            </a:graphic>
+          </wp:inline>
+        </w:drawing>
+      </w:r>
     </w:p>
     <w:sectPr>
       <w:pgSz w:w="12240" w:h="15840"/>

</xml_diff>